<commit_message>
adding project proposal files
</commit_message>
<xml_diff>
--- a/papers/Gender Classification from Iris using Machine Learning Techniques.docx
+++ b/papers/Gender Classification from Iris using Machine Learning Techniques.docx
@@ -1,6 +1,6 @@
 
 <file path=word/document.xml><?xml version="1.0" encoding="utf-8"?>
-<w:document xmlns:wpc="http://schemas.microsoft.com/office/word/2010/wordprocessingCanvas" xmlns:mc="http://schemas.openxmlformats.org/markup-compatibility/2006" xmlns:o="urn:schemas-microsoft-com:office:office" xmlns:r="http://schemas.openxmlformats.org/officeDocument/2006/relationships" xmlns:m="http://schemas.openxmlformats.org/officeDocument/2006/math" xmlns:v="urn:schemas-microsoft-com:vml" xmlns:wp14="http://schemas.microsoft.com/office/word/2010/wordprocessingDrawing" xmlns:wp="http://schemas.openxmlformats.org/drawingml/2006/wordprocessingDrawing" xmlns:w10="urn:schemas-microsoft-com:office:word" xmlns:w="http://schemas.openxmlformats.org/wordprocessingml/2006/main" xmlns:w14="http://schemas.microsoft.com/office/word/2010/wordml" xmlns:wpg="http://schemas.microsoft.com/office/word/2010/wordprocessingGroup" xmlns:wpi="http://schemas.microsoft.com/office/word/2010/wordprocessingInk" xmlns:wne="http://schemas.microsoft.com/office/word/2006/wordml" xmlns:wps="http://schemas.microsoft.com/office/word/2010/wordprocessingShape" mc:Ignorable="w14 wp14">
+<w:document xmlns:ve="http://schemas.openxmlformats.org/markup-compatibility/2006" xmlns:o="urn:schemas-microsoft-com:office:office" xmlns:r="http://schemas.openxmlformats.org/officeDocument/2006/relationships" xmlns:m="http://schemas.openxmlformats.org/officeDocument/2006/math" xmlns:v="urn:schemas-microsoft-com:vml" xmlns:wp="http://schemas.openxmlformats.org/drawingml/2006/wordprocessingDrawing" xmlns:w10="urn:schemas-microsoft-com:office:word" xmlns:w="http://schemas.openxmlformats.org/wordprocessingml/2006/main" xmlns:wne="http://schemas.microsoft.com/office/word/2006/wordml">
   <w:body>
     <w:p>
       <w:pPr>
@@ -11,16 +11,22 @@
           <w:lang w:val="en-US"/>
         </w:rPr>
       </w:pPr>
-      <w:proofErr w:type="gramStart"/>
       <w:r>
         <w:rPr>
           <w:sz w:val="48"/>
           <w:szCs w:val="48"/>
           <w:lang w:val="en-US"/>
         </w:rPr>
-        <w:t>Gender Classification from Iris using Machine Learning Techniques.</w:t>
-      </w:r>
-      <w:proofErr w:type="gramEnd"/>
+        <w:t>Gender Classification from Iris us</w:t>
+      </w:r>
+      <w:r>
+        <w:rPr>
+          <w:sz w:val="48"/>
+          <w:szCs w:val="48"/>
+          <w:lang w:val="en-US"/>
+        </w:rPr>
+        <w:t>ing Machine Learning Techniques</w:t>
+      </w:r>
     </w:p>
     <w:p>
       <w:pPr>
@@ -137,7 +143,87 @@
           <w:szCs w:val="36"/>
           <w:lang w:val="en-US"/>
         </w:rPr>
-        <w:t xml:space="preserve"> and widely used Biometric identification traits</w:t>
+        <w:t xml:space="preserve"> and widely</w:t>
+      </w:r>
+      <w:r>
+        <w:rPr>
+          <w:sz w:val="36"/>
+          <w:szCs w:val="36"/>
+          <w:lang w:val="en-US"/>
+        </w:rPr>
+        <w:t xml:space="preserve"> used Biometric Identification T</w:t>
+      </w:r>
+      <w:r>
+        <w:rPr>
+          <w:sz w:val="36"/>
+          <w:szCs w:val="36"/>
+          <w:lang w:val="en-US"/>
+        </w:rPr>
+        <w:t>raits</w:t>
+      </w:r>
+      <w:r>
+        <w:rPr>
+          <w:sz w:val="36"/>
+          <w:szCs w:val="36"/>
+          <w:lang w:val="en-US"/>
+        </w:rPr>
+        <w:t xml:space="preserve">, </w:t>
+      </w:r>
+      <w:r>
+        <w:rPr>
+          <w:sz w:val="36"/>
+          <w:szCs w:val="36"/>
+          <w:lang w:val="en-US"/>
+        </w:rPr>
+        <w:t xml:space="preserve">enriched with distinctive </w:t>
+      </w:r>
+      <w:r>
+        <w:rPr>
+          <w:sz w:val="36"/>
+          <w:szCs w:val="36"/>
+          <w:lang w:val="en-US"/>
+        </w:rPr>
+        <w:t>Textur</w:t>
+      </w:r>
+      <w:r>
+        <w:rPr>
+          <w:sz w:val="36"/>
+          <w:szCs w:val="36"/>
+          <w:lang w:val="en-US"/>
+        </w:rPr>
+        <w:t>al Features</w:t>
+      </w:r>
+      <w:r>
+        <w:rPr>
+          <w:sz w:val="36"/>
+          <w:szCs w:val="36"/>
+          <w:lang w:val="en-US"/>
+        </w:rPr>
+        <w:t>. Feature based matching surpass</w:t>
+      </w:r>
+      <w:r>
+        <w:rPr>
+          <w:sz w:val="36"/>
+          <w:szCs w:val="36"/>
+          <w:lang w:val="en-US"/>
+        </w:rPr>
+        <w:t>es</w:t>
+      </w:r>
+      <w:r>
+        <w:rPr>
+          <w:sz w:val="36"/>
+          <w:szCs w:val="36"/>
+          <w:lang w:val="en-US"/>
+        </w:rPr>
+        <w:t xml:space="preserve"> non-feature based matching</w:t>
+      </w:r>
+      <w:r>
+        <w:rPr>
+          <w:sz w:val="36"/>
+          <w:szCs w:val="36"/>
+          <w:lang w:val="en-US"/>
+        </w:rPr>
+        <w:t xml:space="preserve"> in computation and accuracy</w:t>
       </w:r>
       <w:r>
         <w:rPr>
@@ -153,6 +239,299 @@
           <w:szCs w:val="36"/>
           <w:lang w:val="en-US"/>
         </w:rPr>
+        <w:t xml:space="preserve">Gender Classification is </w:t>
+      </w:r>
+      <w:r>
+        <w:rPr>
+          <w:sz w:val="36"/>
+          <w:szCs w:val="36"/>
+          <w:lang w:val="en-US"/>
+        </w:rPr>
+        <w:t xml:space="preserve">important in two aspects. Firstly, determining the </w:t>
+      </w:r>
+      <w:r>
+        <w:rPr>
+          <w:sz w:val="36"/>
+          <w:szCs w:val="36"/>
+          <w:lang w:val="en-US"/>
+        </w:rPr>
+        <w:t>gender of an imposter is</w:t>
+      </w:r>
+      <w:r>
+        <w:rPr>
+          <w:sz w:val="36"/>
+          <w:szCs w:val="36"/>
+          <w:lang w:val="en-US"/>
+        </w:rPr>
+        <w:t xml:space="preserve"> helpful in cr</w:t>
+      </w:r>
+      <w:r>
+        <w:rPr>
+          <w:sz w:val="36"/>
+          <w:szCs w:val="36"/>
+          <w:lang w:val="en-US"/>
+        </w:rPr>
+        <w:t>ime investigation. Secondly, classifying the probe iris image</w:t>
+      </w:r>
+      <w:r>
+        <w:rPr>
+          <w:sz w:val="36"/>
+          <w:szCs w:val="36"/>
+          <w:lang w:val="en-US"/>
+        </w:rPr>
+        <w:t xml:space="preserve"> reduces computation and boosts </w:t>
+      </w:r>
+      <w:r>
+        <w:rPr>
+          <w:sz w:val="36"/>
+          <w:szCs w:val="36"/>
+          <w:lang w:val="en-US"/>
+        </w:rPr>
+        <w:t xml:space="preserve">performance. Most of the current gender classification systems work </w:t>
+      </w:r>
+      <w:r>
+        <w:rPr>
+          <w:sz w:val="36"/>
+          <w:szCs w:val="36"/>
+          <w:lang w:val="en-US"/>
+        </w:rPr>
+        <w:t>by analyzing face images. B</w:t>
+      </w:r>
+      <w:r>
+        <w:rPr>
+          <w:sz w:val="36"/>
+          <w:szCs w:val="36"/>
+          <w:lang w:val="en-US"/>
+        </w:rPr>
+        <w:t>ut,</w:t>
+      </w:r>
+      <w:r>
+        <w:rPr>
+          <w:sz w:val="36"/>
+          <w:szCs w:val="36"/>
+          <w:lang w:val="en-US"/>
+        </w:rPr>
+        <w:t xml:space="preserve"> </w:t>
+      </w:r>
+      <w:r>
+        <w:rPr>
+          <w:sz w:val="36"/>
+          <w:szCs w:val="36"/>
+          <w:lang w:val="en-US"/>
+        </w:rPr>
+        <w:t xml:space="preserve">very few research papers and journals have explored </w:t>
+      </w:r>
+      <w:r>
+        <w:rPr>
+          <w:sz w:val="36"/>
+          <w:szCs w:val="36"/>
+          <w:lang w:val="en-US"/>
+        </w:rPr>
+        <w:t>the usability of I</w:t>
+      </w:r>
+      <w:r>
+        <w:rPr>
+          <w:sz w:val="36"/>
+          <w:szCs w:val="36"/>
+          <w:lang w:val="en-US"/>
+        </w:rPr>
+        <w:t>ris.</w:t>
+      </w:r>
+      <w:r>
+        <w:rPr>
+          <w:sz w:val="36"/>
+          <w:szCs w:val="36"/>
+          <w:lang w:val="en-US"/>
+        </w:rPr>
+        <w:t xml:space="preserve">  To mention: </w:t>
+      </w:r>
+      <w:r>
+        <w:rPr>
+          <w:sz w:val="36"/>
+          <w:szCs w:val="36"/>
+          <w:lang w:val="en-US"/>
+        </w:rPr>
+        <w:t xml:space="preserve">Tapia et al [1] obtained an accuracy of 91.33% using uniform local Binary pattern with SVM Gaussian kernel function classifier. </w:t>
+      </w:r>
+      <w:proofErr w:type="spellStart"/>
+      <w:r>
+        <w:rPr>
+          <w:sz w:val="36"/>
+          <w:szCs w:val="36"/>
+          <w:lang w:val="en-US"/>
+        </w:rPr>
+        <w:t>Bansal</w:t>
+      </w:r>
+      <w:proofErr w:type="spellEnd"/>
+      <w:r>
+        <w:rPr>
+          <w:sz w:val="36"/>
+          <w:szCs w:val="36"/>
+          <w:lang w:val="en-US"/>
+        </w:rPr>
+        <w:t xml:space="preserve"> et al [2] used SVM c</w:t>
+      </w:r>
+      <w:r>
+        <w:rPr>
+          <w:sz w:val="36"/>
+          <w:szCs w:val="36"/>
+          <w:lang w:val="en-US"/>
+        </w:rPr>
+        <w:t>lassifier</w:t>
+      </w:r>
+      <w:r>
+        <w:rPr>
+          <w:sz w:val="36"/>
+          <w:szCs w:val="36"/>
+          <w:lang w:val="en-US"/>
+        </w:rPr>
+        <w:t xml:space="preserve"> with Gaussian kernel function to obtain 85% accuracy. </w:t>
+      </w:r>
+      <w:r>
+        <w:rPr>
+          <w:sz w:val="36"/>
+          <w:szCs w:val="36"/>
+          <w:lang w:val="en-US"/>
+        </w:rPr>
+        <w:t>Thomas et al [</w:t>
+      </w:r>
+      <w:r>
+        <w:rPr>
+          <w:sz w:val="36"/>
+          <w:szCs w:val="36"/>
+          <w:lang w:val="en-US"/>
+        </w:rPr>
+        <w:t>3</w:t>
+      </w:r>
+      <w:r>
+        <w:rPr>
+          <w:sz w:val="36"/>
+          <w:szCs w:val="36"/>
+          <w:lang w:val="en-US"/>
+        </w:rPr>
+        <w:t xml:space="preserve">] obtained an accuracy of 75% with C4.5 Decision tree classifier using bagging ensemble. </w:t>
+      </w:r>
+      <w:proofErr w:type="spellStart"/>
+      <w:r>
+        <w:rPr>
+          <w:sz w:val="36"/>
+          <w:szCs w:val="36"/>
+          <w:lang w:val="en-US"/>
+        </w:rPr>
+        <w:t>Lagree</w:t>
+      </w:r>
+      <w:proofErr w:type="spellEnd"/>
+      <w:r>
+        <w:rPr>
+          <w:sz w:val="36"/>
+          <w:szCs w:val="36"/>
+          <w:lang w:val="en-US"/>
+        </w:rPr>
+        <w:t xml:space="preserve"> et al </w:t>
+      </w:r>
+      <w:r>
+        <w:rPr>
+          <w:sz w:val="36"/>
+          <w:szCs w:val="36"/>
+          <w:lang w:val="en-US"/>
+        </w:rPr>
+        <w:t>[</w:t>
+      </w:r>
+      <w:r>
+        <w:rPr>
+          <w:sz w:val="36"/>
+          <w:szCs w:val="36"/>
+          <w:lang w:val="en-US"/>
+        </w:rPr>
+        <w:t>4</w:t>
+      </w:r>
+      <w:r>
+        <w:rPr>
+          <w:sz w:val="36"/>
+          <w:szCs w:val="36"/>
+          <w:lang w:val="en-US"/>
+        </w:rPr>
+        <w:t xml:space="preserve">] used </w:t>
+      </w:r>
+      <w:r>
+        <w:rPr>
+          <w:sz w:val="36"/>
+          <w:szCs w:val="36"/>
+          <w:lang w:val="en-US"/>
+        </w:rPr>
+        <w:t>SMO support vector machine</w:t>
+      </w:r>
+      <w:r>
+        <w:rPr>
+          <w:sz w:val="36"/>
+          <w:szCs w:val="36"/>
+          <w:lang w:val="en-US"/>
+        </w:rPr>
+        <w:t xml:space="preserve"> c</w:t>
+      </w:r>
+      <w:r>
+        <w:rPr>
+          <w:sz w:val="36"/>
+          <w:szCs w:val="36"/>
+          <w:lang w:val="en-US"/>
+        </w:rPr>
+        <w:t>lassifier</w:t>
+      </w:r>
+      <w:r>
+        <w:rPr>
+          <w:sz w:val="36"/>
+          <w:szCs w:val="36"/>
+          <w:lang w:val="en-US"/>
+        </w:rPr>
+        <w:t xml:space="preserve"> </w:t>
+      </w:r>
+      <w:r>
+        <w:rPr>
+          <w:sz w:val="36"/>
+          <w:szCs w:val="36"/>
+          <w:lang w:val="en-US"/>
+        </w:rPr>
+        <w:t xml:space="preserve">to obtain 62% accuracy. </w:t>
+      </w:r>
+      <w:r>
+        <w:rPr>
+          <w:sz w:val="36"/>
+          <w:szCs w:val="36"/>
+          <w:lang w:val="en-US"/>
+        </w:rPr>
+        <w:t xml:space="preserve">Keeping previous work as reference we intend to come up with a better optimum Gender classification </w:t>
+      </w:r>
+      <w:r>
+        <w:rPr>
+          <w:sz w:val="36"/>
+          <w:szCs w:val="36"/>
+          <w:lang w:val="en-US"/>
+        </w:rPr>
+        <w:lastRenderedPageBreak/>
+        <w:t xml:space="preserve">algorithm. Our steps would be as follows: </w:t>
+      </w:r>
+      <w:r>
+        <w:rPr>
+          <w:sz w:val="36"/>
+          <w:szCs w:val="36"/>
+          <w:lang w:val="en-US"/>
+        </w:rPr>
+        <w:t xml:space="preserve">After successfully </w:t>
+      </w:r>
+      <w:r>
+        <w:rPr>
+          <w:sz w:val="36"/>
+          <w:szCs w:val="36"/>
+          <w:lang w:val="en-US"/>
+        </w:rPr>
+        <w:t xml:space="preserve">implementing </w:t>
+      </w:r>
+      <w:r>
+        <w:rPr>
+          <w:sz w:val="36"/>
+          <w:szCs w:val="36"/>
+          <w:lang w:val="en-US"/>
+        </w:rPr>
         <w:t>I</w:t>
       </w:r>
       <w:r>
@@ -161,234 +540,45 @@
           <w:szCs w:val="36"/>
           <w:lang w:val="en-US"/>
         </w:rPr>
-        <w:t xml:space="preserve">ris is enriched with distinctive </w:t>
-      </w:r>
-      <w:r>
-        <w:rPr>
-          <w:sz w:val="36"/>
-          <w:szCs w:val="36"/>
-          <w:lang w:val="en-US"/>
-        </w:rPr>
-        <w:t>Textur</w:t>
-      </w:r>
-      <w:r>
-        <w:rPr>
-          <w:sz w:val="36"/>
-          <w:szCs w:val="36"/>
-          <w:lang w:val="en-US"/>
-        </w:rPr>
-        <w:t>al Features</w:t>
-      </w:r>
-      <w:r>
-        <w:rPr>
-          <w:sz w:val="36"/>
-          <w:szCs w:val="36"/>
-          <w:lang w:val="en-US"/>
-        </w:rPr>
-        <w:t xml:space="preserve">. Feature based matching </w:t>
-      </w:r>
-      <w:r>
-        <w:rPr>
-          <w:sz w:val="36"/>
-          <w:szCs w:val="36"/>
-          <w:lang w:val="en-US"/>
-        </w:rPr>
-        <w:t>surpass</w:t>
-      </w:r>
-      <w:r>
-        <w:rPr>
-          <w:sz w:val="36"/>
-          <w:szCs w:val="36"/>
-          <w:lang w:val="en-US"/>
-        </w:rPr>
-        <w:t>es</w:t>
-      </w:r>
-      <w:r>
-        <w:rPr>
-          <w:sz w:val="36"/>
-          <w:szCs w:val="36"/>
-          <w:lang w:val="en-US"/>
-        </w:rPr>
-        <w:t xml:space="preserve"> non-feature based matching</w:t>
-      </w:r>
-      <w:r>
-        <w:rPr>
-          <w:sz w:val="36"/>
-          <w:szCs w:val="36"/>
-          <w:lang w:val="en-US"/>
-        </w:rPr>
-        <w:t xml:space="preserve"> in computation and accuracy</w:t>
-      </w:r>
-      <w:r>
-        <w:rPr>
-          <w:sz w:val="36"/>
-          <w:szCs w:val="36"/>
-          <w:lang w:val="en-US"/>
-        </w:rPr>
-        <w:t xml:space="preserve">. </w:t>
-      </w:r>
-      <w:r>
-        <w:rPr>
-          <w:sz w:val="36"/>
-          <w:szCs w:val="36"/>
-          <w:lang w:val="en-US"/>
-        </w:rPr>
-        <w:t xml:space="preserve">Gender Classification is </w:t>
-      </w:r>
-      <w:r>
-        <w:rPr>
-          <w:sz w:val="36"/>
-          <w:szCs w:val="36"/>
-          <w:lang w:val="en-US"/>
-        </w:rPr>
-        <w:t xml:space="preserve">important in two aspects. Firstly, determining the </w:t>
-      </w:r>
-      <w:r>
-        <w:rPr>
-          <w:sz w:val="36"/>
-          <w:szCs w:val="36"/>
-          <w:lang w:val="en-US"/>
-        </w:rPr>
-        <w:t>gender of an imposter is</w:t>
-      </w:r>
-      <w:r>
-        <w:rPr>
-          <w:sz w:val="36"/>
-          <w:szCs w:val="36"/>
-          <w:lang w:val="en-US"/>
-        </w:rPr>
-        <w:t xml:space="preserve"> helpful in cr</w:t>
-      </w:r>
-      <w:r>
-        <w:rPr>
-          <w:sz w:val="36"/>
-          <w:szCs w:val="36"/>
-          <w:lang w:val="en-US"/>
-        </w:rPr>
-        <w:t>ime investigation. Secondly, classifying the probe iris image</w:t>
-      </w:r>
-      <w:r>
-        <w:rPr>
-          <w:sz w:val="36"/>
-          <w:szCs w:val="36"/>
-          <w:lang w:val="en-US"/>
-        </w:rPr>
-        <w:t xml:space="preserve"> reduces computation and boosts </w:t>
-      </w:r>
-      <w:r>
-        <w:rPr>
-          <w:sz w:val="36"/>
-          <w:szCs w:val="36"/>
-          <w:lang w:val="en-US"/>
-        </w:rPr>
-        <w:t xml:space="preserve">performance. Most of the current gender classification systems work </w:t>
-      </w:r>
-      <w:r>
-        <w:rPr>
-          <w:sz w:val="36"/>
-          <w:szCs w:val="36"/>
-          <w:lang w:val="en-US"/>
-        </w:rPr>
-        <w:t>by analyzing face images. B</w:t>
-      </w:r>
-      <w:r>
-        <w:rPr>
-          <w:sz w:val="36"/>
-          <w:szCs w:val="36"/>
-          <w:lang w:val="en-US"/>
-        </w:rPr>
-        <w:t>ut,</w:t>
-      </w:r>
-      <w:r>
-        <w:rPr>
-          <w:sz w:val="36"/>
-          <w:szCs w:val="36"/>
-          <w:lang w:val="en-US"/>
-        </w:rPr>
-        <w:t xml:space="preserve"> </w:t>
-      </w:r>
-      <w:r>
-        <w:rPr>
-          <w:sz w:val="36"/>
-          <w:szCs w:val="36"/>
-          <w:lang w:val="en-US"/>
-        </w:rPr>
-        <w:t>very few research papers and journals have explored usability of iris.</w:t>
-      </w:r>
-      <w:r>
-        <w:rPr>
-          <w:sz w:val="36"/>
-          <w:szCs w:val="36"/>
-          <w:lang w:val="en-US"/>
-        </w:rPr>
-        <w:t xml:space="preserve">  To mention: </w:t>
-      </w:r>
-      <w:proofErr w:type="spellStart"/>
-      <w:r>
-        <w:rPr>
-          <w:sz w:val="36"/>
-          <w:szCs w:val="36"/>
-          <w:lang w:val="en-US"/>
-        </w:rPr>
-        <w:t>Lagree</w:t>
-      </w:r>
-      <w:proofErr w:type="spellEnd"/>
-      <w:r>
-        <w:rPr>
-          <w:sz w:val="36"/>
-          <w:szCs w:val="36"/>
-          <w:lang w:val="en-US"/>
-        </w:rPr>
-        <w:t xml:space="preserve"> et al. [2] used ----with accuracy------</w:t>
-      </w:r>
-      <w:proofErr w:type="gramStart"/>
-      <w:r>
-        <w:rPr>
-          <w:sz w:val="36"/>
-          <w:szCs w:val="36"/>
-          <w:lang w:val="en-US"/>
-        </w:rPr>
-        <w:t>,  2</w:t>
-      </w:r>
-      <w:proofErr w:type="gramEnd"/>
-      <w:r>
-        <w:rPr>
-          <w:sz w:val="36"/>
-          <w:szCs w:val="36"/>
-          <w:lang w:val="en-US"/>
-        </w:rPr>
-        <w:t xml:space="preserve">, 3,4. </w:t>
-      </w:r>
-      <w:r>
-        <w:rPr>
-          <w:sz w:val="36"/>
-          <w:szCs w:val="36"/>
-          <w:lang w:val="en-US"/>
-        </w:rPr>
-        <w:t xml:space="preserve">Keeping previous work as reference we intend to come up with a better optimum Gender classification algorithm. Our steps would be as follows: </w:t>
-      </w:r>
-      <w:r>
-        <w:rPr>
-          <w:sz w:val="36"/>
-          <w:szCs w:val="36"/>
-          <w:lang w:val="en-US"/>
-        </w:rPr>
-        <w:t xml:space="preserve">After successfully </w:t>
-      </w:r>
-      <w:r>
-        <w:rPr>
-          <w:sz w:val="36"/>
-          <w:szCs w:val="36"/>
-          <w:lang w:val="en-US"/>
-        </w:rPr>
-        <w:t xml:space="preserve">implementing iris segmentation, we will extract a rich textural feature vector and try it with different machine learning techniques to achieve maximum accuracy. After successful implementation, we will try to apply the same for ethnicity classification. </w:t>
+        <w:t xml:space="preserve">ris segmentation, we will extract a rich textural feature vector and try it with different machine learning techniques to </w:t>
+      </w:r>
+      <w:r>
+        <w:rPr>
+          <w:sz w:val="36"/>
+          <w:szCs w:val="36"/>
+          <w:lang w:val="en-US"/>
+        </w:rPr>
+        <w:t xml:space="preserve">achieve maximum accuracy. After a </w:t>
+      </w:r>
+      <w:r>
+        <w:rPr>
+          <w:sz w:val="36"/>
+          <w:szCs w:val="36"/>
+          <w:lang w:val="en-US"/>
+        </w:rPr>
+        <w:t xml:space="preserve">successful implementation, we will try to </w:t>
+      </w:r>
+      <w:r>
+        <w:rPr>
+          <w:sz w:val="36"/>
+          <w:szCs w:val="36"/>
+          <w:lang w:val="en-US"/>
+        </w:rPr>
+        <w:t>use</w:t>
+      </w:r>
+      <w:r>
+        <w:rPr>
+          <w:sz w:val="36"/>
+          <w:szCs w:val="36"/>
+          <w:lang w:val="en-US"/>
+        </w:rPr>
+        <w:t xml:space="preserve"> the same for ethnicity classification. </w:t>
       </w:r>
       <w:bookmarkStart w:id="0" w:name="_GoBack"/>
       <w:bookmarkEnd w:id="0"/>
     </w:p>
     <w:p>
       <w:pPr>
-        <w:jc w:val="center"/>
         <w:rPr>
           <w:sz w:val="36"/>
           <w:szCs w:val="36"/>
@@ -398,7 +588,474 @@
     </w:p>
     <w:p>
       <w:pPr>
-        <w:jc w:val="center"/>
+        <w:rPr>
+          <w:sz w:val="36"/>
+          <w:szCs w:val="36"/>
+          <w:lang w:val="en-US"/>
+        </w:rPr>
+      </w:pPr>
+      <w:r>
+        <w:rPr>
+          <w:sz w:val="36"/>
+          <w:szCs w:val="36"/>
+          <w:lang w:val="en-US"/>
+        </w:rPr>
+        <w:t>References:</w:t>
+      </w:r>
+    </w:p>
+    <w:p>
+      <w:pPr>
+        <w:rPr>
+          <w:sz w:val="36"/>
+          <w:szCs w:val="36"/>
+          <w:lang w:val="en-US"/>
+        </w:rPr>
+      </w:pPr>
+      <w:r>
+        <w:rPr>
+          <w:sz w:val="36"/>
+          <w:szCs w:val="36"/>
+          <w:lang w:val="en-US"/>
+        </w:rPr>
+        <w:t xml:space="preserve">1] </w:t>
+      </w:r>
+      <w:r>
+        <w:rPr>
+          <w:sz w:val="36"/>
+          <w:szCs w:val="36"/>
+          <w:lang w:val="en-US"/>
+        </w:rPr>
+        <w:t xml:space="preserve">A. </w:t>
+      </w:r>
+      <w:proofErr w:type="spellStart"/>
+      <w:r>
+        <w:rPr>
+          <w:sz w:val="36"/>
+          <w:szCs w:val="36"/>
+          <w:lang w:val="en-US"/>
+        </w:rPr>
+        <w:t>Bansal</w:t>
+      </w:r>
+      <w:proofErr w:type="spellEnd"/>
+      <w:r>
+        <w:rPr>
+          <w:sz w:val="36"/>
+          <w:szCs w:val="36"/>
+          <w:lang w:val="en-US"/>
+        </w:rPr>
+        <w:t xml:space="preserve">, R. Agarwal, and R.K. Sharma. </w:t>
+      </w:r>
+      <w:proofErr w:type="gramStart"/>
+      <w:r>
+        <w:rPr>
+          <w:sz w:val="36"/>
+          <w:szCs w:val="36"/>
+          <w:lang w:val="en-US"/>
+        </w:rPr>
+        <w:t>Predicting gender using iris images.</w:t>
+      </w:r>
+      <w:proofErr w:type="gramEnd"/>
+      <w:r>
+        <w:rPr>
+          <w:sz w:val="36"/>
+          <w:szCs w:val="36"/>
+          <w:lang w:val="en-US"/>
+        </w:rPr>
+        <w:t xml:space="preserve"> </w:t>
+      </w:r>
+      <w:proofErr w:type="gramStart"/>
+      <w:r>
+        <w:rPr>
+          <w:sz w:val="36"/>
+          <w:szCs w:val="36"/>
+          <w:lang w:val="en-US"/>
+        </w:rPr>
+        <w:t>In Res. J.</w:t>
+      </w:r>
+      <w:proofErr w:type="gramEnd"/>
+      <w:r>
+        <w:rPr>
+          <w:sz w:val="36"/>
+          <w:szCs w:val="36"/>
+          <w:lang w:val="en-US"/>
+        </w:rPr>
+        <w:t xml:space="preserve"> Recent</w:t>
+      </w:r>
+      <w:r>
+        <w:rPr>
+          <w:sz w:val="36"/>
+          <w:szCs w:val="36"/>
+          <w:lang w:val="en-US"/>
+        </w:rPr>
+        <w:t xml:space="preserve"> </w:t>
+      </w:r>
+      <w:r>
+        <w:rPr>
+          <w:sz w:val="36"/>
+          <w:szCs w:val="36"/>
+          <w:lang w:val="en-US"/>
+        </w:rPr>
+        <w:t>Sci.</w:t>
+      </w:r>
+      <w:r>
+        <w:rPr>
+          <w:sz w:val="36"/>
+          <w:szCs w:val="36"/>
+          <w:lang w:val="en-US"/>
+        </w:rPr>
+        <w:t>, volume 3(4), pages 20-</w:t>
+      </w:r>
+      <w:r>
+        <w:rPr>
+          <w:sz w:val="36"/>
+          <w:szCs w:val="36"/>
+          <w:lang w:val="en-US"/>
+        </w:rPr>
+        <w:t>26. International Science Congress Association, April 2014.</w:t>
+      </w:r>
+    </w:p>
+    <w:p>
+      <w:pPr>
+        <w:rPr>
+          <w:sz w:val="36"/>
+          <w:szCs w:val="36"/>
+          <w:lang w:val="en-US"/>
+        </w:rPr>
+      </w:pPr>
+      <w:proofErr w:type="gramStart"/>
+      <w:r>
+        <w:rPr>
+          <w:sz w:val="36"/>
+          <w:szCs w:val="36"/>
+          <w:lang w:val="en-US"/>
+        </w:rPr>
+        <w:t xml:space="preserve">2] </w:t>
+      </w:r>
+      <w:r>
+        <w:rPr>
+          <w:sz w:val="36"/>
+          <w:szCs w:val="36"/>
+          <w:lang w:val="en-US"/>
+        </w:rPr>
+        <w:t xml:space="preserve">S. </w:t>
+      </w:r>
+      <w:proofErr w:type="spellStart"/>
+      <w:r>
+        <w:rPr>
+          <w:sz w:val="36"/>
+          <w:szCs w:val="36"/>
+          <w:lang w:val="en-US"/>
+        </w:rPr>
+        <w:t>Lagree</w:t>
+      </w:r>
+      <w:proofErr w:type="spellEnd"/>
+      <w:r>
+        <w:rPr>
+          <w:sz w:val="36"/>
+          <w:szCs w:val="36"/>
+          <w:lang w:val="en-US"/>
+        </w:rPr>
+        <w:t xml:space="preserve"> and K.W. Bowyer.</w:t>
+      </w:r>
+      <w:proofErr w:type="gramEnd"/>
+      <w:r>
+        <w:rPr>
+          <w:sz w:val="36"/>
+          <w:szCs w:val="36"/>
+          <w:lang w:val="en-US"/>
+        </w:rPr>
+        <w:t xml:space="preserve"> </w:t>
+      </w:r>
+      <w:proofErr w:type="gramStart"/>
+      <w:r>
+        <w:rPr>
+          <w:sz w:val="36"/>
+          <w:szCs w:val="36"/>
+          <w:lang w:val="en-US"/>
+        </w:rPr>
+        <w:t>Predicting ethnicity and gender from iris texture.</w:t>
+      </w:r>
+      <w:proofErr w:type="gramEnd"/>
+      <w:r>
+        <w:rPr>
+          <w:sz w:val="36"/>
+          <w:szCs w:val="36"/>
+          <w:lang w:val="en-US"/>
+        </w:rPr>
+        <w:t xml:space="preserve"> In Technologies</w:t>
+      </w:r>
+      <w:r>
+        <w:rPr>
+          <w:sz w:val="36"/>
+          <w:szCs w:val="36"/>
+          <w:lang w:val="en-US"/>
+        </w:rPr>
+        <w:t xml:space="preserve"> </w:t>
+      </w:r>
+      <w:r>
+        <w:rPr>
+          <w:sz w:val="36"/>
+          <w:szCs w:val="36"/>
+          <w:lang w:val="en-US"/>
+        </w:rPr>
+        <w:t>for Homeland Security (HST), 2011 IEEE International Conference on</w:t>
+      </w:r>
+      <w:r>
+        <w:rPr>
+          <w:sz w:val="36"/>
+          <w:szCs w:val="36"/>
+          <w:lang w:val="en-US"/>
+        </w:rPr>
+        <w:t>, pages 440-</w:t>
+      </w:r>
+      <w:r>
+        <w:rPr>
+          <w:sz w:val="36"/>
+          <w:szCs w:val="36"/>
+          <w:lang w:val="en-US"/>
+        </w:rPr>
+        <w:t>445. Nov</w:t>
+      </w:r>
+      <w:r>
+        <w:rPr>
+          <w:sz w:val="36"/>
+          <w:szCs w:val="36"/>
+          <w:lang w:val="en-US"/>
+        </w:rPr>
+        <w:t xml:space="preserve"> </w:t>
+      </w:r>
+      <w:r>
+        <w:rPr>
+          <w:sz w:val="36"/>
+          <w:szCs w:val="36"/>
+          <w:lang w:val="en-US"/>
+        </w:rPr>
+        <w:t>2011.</w:t>
+      </w:r>
+    </w:p>
+    <w:p>
+      <w:pPr>
+        <w:rPr>
+          <w:sz w:val="36"/>
+          <w:szCs w:val="36"/>
+          <w:lang w:val="en-US"/>
+        </w:rPr>
+      </w:pPr>
+      <w:r>
+        <w:rPr>
+          <w:sz w:val="36"/>
+          <w:szCs w:val="36"/>
+          <w:lang w:val="en-US"/>
+        </w:rPr>
+        <w:t>3</w:t>
+      </w:r>
+      <w:r>
+        <w:rPr>
+          <w:sz w:val="36"/>
+          <w:szCs w:val="36"/>
+          <w:lang w:val="en-US"/>
+        </w:rPr>
+        <w:t xml:space="preserve">] </w:t>
+      </w:r>
+      <w:r>
+        <w:rPr>
+          <w:sz w:val="36"/>
+          <w:szCs w:val="36"/>
+          <w:lang w:val="en-US"/>
+        </w:rPr>
+        <w:t xml:space="preserve">V. Thomas, N. </w:t>
+      </w:r>
+      <w:proofErr w:type="spellStart"/>
+      <w:r>
+        <w:rPr>
+          <w:sz w:val="36"/>
+          <w:szCs w:val="36"/>
+          <w:lang w:val="en-US"/>
+        </w:rPr>
+        <w:t>Chawla</w:t>
+      </w:r>
+      <w:proofErr w:type="spellEnd"/>
+      <w:r>
+        <w:rPr>
+          <w:sz w:val="36"/>
+          <w:szCs w:val="36"/>
+          <w:lang w:val="en-US"/>
+        </w:rPr>
+        <w:t>, K.W. Bowyer and P.J. Flynn, “Learning to</w:t>
+      </w:r>
+      <w:r>
+        <w:rPr>
+          <w:sz w:val="36"/>
+          <w:szCs w:val="36"/>
+          <w:lang w:val="en-US"/>
+        </w:rPr>
+        <w:t xml:space="preserve"> </w:t>
+      </w:r>
+      <w:r>
+        <w:rPr>
+          <w:sz w:val="36"/>
+          <w:szCs w:val="36"/>
+          <w:lang w:val="en-US"/>
+        </w:rPr>
+        <w:t>predict gender from iris images”, IEEE Int. Conf. on Biometrics:</w:t>
+      </w:r>
+      <w:r>
+        <w:rPr>
+          <w:sz w:val="36"/>
+          <w:szCs w:val="36"/>
+          <w:lang w:val="en-US"/>
+        </w:rPr>
+        <w:t xml:space="preserve"> </w:t>
+      </w:r>
+      <w:r>
+        <w:rPr>
+          <w:sz w:val="36"/>
+          <w:szCs w:val="36"/>
+          <w:lang w:val="en-US"/>
+        </w:rPr>
+        <w:t xml:space="preserve">Theory, Applications, and Systems (BTAS), </w:t>
+      </w:r>
+      <w:r>
+        <w:rPr>
+          <w:sz w:val="36"/>
+          <w:szCs w:val="36"/>
+          <w:lang w:val="en-US"/>
+        </w:rPr>
+        <w:t>S</w:t>
+      </w:r>
+      <w:r>
+        <w:rPr>
+          <w:sz w:val="36"/>
+          <w:szCs w:val="36"/>
+          <w:lang w:val="en-US"/>
+        </w:rPr>
+        <w:t>ept 2007.</w:t>
+      </w:r>
+    </w:p>
+    <w:p>
+      <w:pPr>
+        <w:rPr>
+          <w:sz w:val="36"/>
+          <w:szCs w:val="36"/>
+          <w:lang w:val="en-US"/>
+        </w:rPr>
+      </w:pPr>
+      <w:r>
+        <w:rPr>
+          <w:sz w:val="36"/>
+          <w:szCs w:val="36"/>
+          <w:lang w:val="en-US"/>
+        </w:rPr>
+        <w:t xml:space="preserve">4] </w:t>
+      </w:r>
+      <w:proofErr w:type="spellStart"/>
+      <w:r>
+        <w:rPr>
+          <w:sz w:val="36"/>
+          <w:szCs w:val="36"/>
+          <w:lang w:val="en-US"/>
+        </w:rPr>
+        <w:t>Lagree</w:t>
+      </w:r>
+      <w:proofErr w:type="spellEnd"/>
+      <w:r>
+        <w:rPr>
+          <w:sz w:val="36"/>
+          <w:szCs w:val="36"/>
+          <w:lang w:val="en-US"/>
+        </w:rPr>
+        <w:t xml:space="preserve"> S. and Bowyer K.W., Predicting ethnicity and</w:t>
+      </w:r>
+    </w:p>
+    <w:p>
+      <w:pPr>
+        <w:rPr>
+          <w:sz w:val="36"/>
+          <w:szCs w:val="36"/>
+          <w:lang w:val="en-US"/>
+        </w:rPr>
+      </w:pPr>
+      <w:proofErr w:type="gramStart"/>
+      <w:r>
+        <w:rPr>
+          <w:sz w:val="36"/>
+          <w:szCs w:val="36"/>
+          <w:lang w:val="en-US"/>
+        </w:rPr>
+        <w:t>gender</w:t>
+      </w:r>
+      <w:proofErr w:type="gramEnd"/>
+      <w:r>
+        <w:rPr>
+          <w:sz w:val="36"/>
+          <w:szCs w:val="36"/>
+          <w:lang w:val="en-US"/>
+        </w:rPr>
+        <w:t xml:space="preserve"> from iris texture, </w:t>
+      </w:r>
+      <w:proofErr w:type="spellStart"/>
+      <w:r>
+        <w:rPr>
+          <w:sz w:val="36"/>
+          <w:szCs w:val="36"/>
+          <w:lang w:val="en-US"/>
+        </w:rPr>
+        <w:t>InProceedings</w:t>
+      </w:r>
+      <w:proofErr w:type="spellEnd"/>
+      <w:r>
+        <w:rPr>
+          <w:sz w:val="36"/>
+          <w:szCs w:val="36"/>
+          <w:lang w:val="en-US"/>
+        </w:rPr>
+        <w:t xml:space="preserve"> of IEEE</w:t>
+      </w:r>
+      <w:r>
+        <w:rPr>
+          <w:sz w:val="36"/>
+          <w:szCs w:val="36"/>
+          <w:lang w:val="en-US"/>
+        </w:rPr>
+        <w:t xml:space="preserve"> </w:t>
+      </w:r>
+      <w:r>
+        <w:rPr>
+          <w:sz w:val="36"/>
+          <w:szCs w:val="36"/>
+          <w:lang w:val="en-US"/>
+        </w:rPr>
+        <w:t>International Conference on Technologies for Homeland</w:t>
+      </w:r>
+      <w:r>
+        <w:rPr>
+          <w:sz w:val="36"/>
+          <w:szCs w:val="36"/>
+          <w:lang w:val="en-US"/>
+        </w:rPr>
+        <w:t xml:space="preserve"> </w:t>
+      </w:r>
+      <w:r>
+        <w:rPr>
+          <w:sz w:val="36"/>
+          <w:szCs w:val="36"/>
+          <w:lang w:val="en-US"/>
+        </w:rPr>
+        <w:t xml:space="preserve">Securities (HST), 440-445 </w:t>
+      </w:r>
+      <w:r>
+        <w:rPr>
+          <w:b/>
+          <w:bCs/>
+          <w:sz w:val="36"/>
+          <w:szCs w:val="36"/>
+          <w:lang w:val="en-US"/>
+        </w:rPr>
+        <w:t>(2011)</w:t>
+      </w:r>
+    </w:p>
+    <w:p>
+      <w:pPr>
         <w:rPr>
           <w:sz w:val="36"/>
           <w:szCs w:val="36"/>
@@ -417,7 +1074,7 @@
 </file>
 
 <file path=word/styles.xml><?xml version="1.0" encoding="utf-8"?>
-<w:styles xmlns:mc="http://schemas.openxmlformats.org/markup-compatibility/2006" xmlns:r="http://schemas.openxmlformats.org/officeDocument/2006/relationships" xmlns:w="http://schemas.openxmlformats.org/wordprocessingml/2006/main" xmlns:w14="http://schemas.microsoft.com/office/word/2010/wordml" mc:Ignorable="w14">
+<w:styles xmlns:r="http://schemas.openxmlformats.org/officeDocument/2006/relationships" xmlns:w="http://schemas.openxmlformats.org/wordprocessingml/2006/main">
   <w:docDefaults>
     <w:rPrDefault>
       <w:rPr>
@@ -575,11 +1232,11 @@
   <w:style w:type="paragraph" w:default="1" w:styleId="Normal">
     <w:name w:val="Normal"/>
     <w:qFormat/>
+    <w:rsid w:val="00C25BE4"/>
   </w:style>
   <w:style w:type="character" w:default="1" w:styleId="DefaultParagraphFont">
     <w:name w:val="Default Paragraph Font"/>
     <w:uiPriority w:val="1"/>
-    <w:semiHidden/>
     <w:unhideWhenUsed/>
   </w:style>
   <w:style w:type="table" w:default="1" w:styleId="TableNormal">
@@ -587,6 +1244,7 @@
     <w:uiPriority w:val="99"/>
     <w:semiHidden/>
     <w:unhideWhenUsed/>
+    <w:qFormat/>
     <w:tblPr>
       <w:tblInd w:w="0" w:type="dxa"/>
       <w:tblCellMar>

</xml_diff>